<commit_message>
1V1 and 1V2 for NST
初版forNST
</commit_message>
<xml_diff>
--- a/Prototype of ECAL/陈二雷文章/Test system of the front end ASIC for WCDA in LHAASO.docx
+++ b/Prototype of ECAL/陈二雷文章/Test system of the front end ASIC for WCDA in LHAASO.docx
@@ -349,21 +349,7 @@
         <w:rPr>
           <w:rFonts w:eastAsiaTheme="minorEastAsia" w:cs="Times New Roman"/>
         </w:rPr>
-        <w:t xml:space="preserve"> and charge measurement is necessary over a full dynamic range (1~4000 photo electrons (P.E.)). To evaluate the performance of this ASIC, a test system is designed. This system consists of the front-end ASIC test module, digitization module and the test software, the first module needs to be customized for different </w:t>
-      </w:r>
-      <w:proofErr w:type="gramStart"/>
-      <w:r>
-        <w:rPr>
-          <w:rFonts w:eastAsiaTheme="minorEastAsia" w:cs="Times New Roman"/>
-        </w:rPr>
-        <w:t>versions</w:t>
-      </w:r>
-      <w:proofErr w:type="gramEnd"/>
-      <w:r>
-        <w:rPr>
-          <w:rFonts w:eastAsiaTheme="minorEastAsia" w:cs="Times New Roman"/>
-        </w:rPr>
-        <w:t xml:space="preserve"> of the ASIC, while the digitization module and the test software are general purpose. In the digitization module, a Field Programmable Gate Array (FPGA) based Time-to-Digital Converter (TDC) is designed with a bin size of 333 ps, which also integrates Inter-Integrated Circuit (I</w:t>
+        <w:t xml:space="preserve"> and charge measurement is necessary over a full dynamic range (1~4000 photo electrons (P.E.)). To evaluate the performance of this ASIC, a test system is designed. This system consists of the front-end ASIC test module, digitization module and the test software, the first module needs to be customized for different versions of the ASIC, while the digitization module and the test software are general purpose. In the digitization module, a Field Programmable Gate Array (FPGA) based Time-to-Digital Converter (TDC) is designed with a bin size of 333 ps, which also integrates Inter-Integrated Circuit (I</w:t>
       </w:r>
       <w:r>
         <w:rPr>
@@ -586,7 +572,15 @@
         <w:rPr>
           <w:rFonts w:eastAsiaTheme="minorEastAsia" w:cs="Times New Roman"/>
         </w:rPr>
-        <w:t xml:space="preserve">, which consists of four 150 m × 150 m water ponds. As shown in </w:t>
+        <w:t>, which consists of four 1</w:t>
+      </w:r>
+      <w:bookmarkStart w:id="1" w:name="_GoBack"/>
+      <w:bookmarkEnd w:id="1"/>
+      <w:r>
+        <w:rPr>
+          <w:rFonts w:eastAsiaTheme="minorEastAsia" w:cs="Times New Roman"/>
+        </w:rPr>
+        <w:t xml:space="preserve">50 m × 150 m water ponds. As shown in </w:t>
       </w:r>
       <w:r>
         <w:rPr>
@@ -691,10 +685,10 @@
             <v:path o:extrusionok="f" gradientshapeok="t" o:connecttype="rect"/>
             <o:lock v:ext="edit" aspectratio="t"/>
           </v:shapetype>
-          <v:shape id="_x0000_i1025" type="#_x0000_t75" style="width:327pt;height:179.5pt" o:ole="">
+          <v:shape id="_x0000_i1025" type="#_x0000_t75" style="width:326.8pt;height:179.05pt" o:ole="">
             <v:imagedata r:id="rId8" o:title=""/>
           </v:shape>
-          <o:OLEObject Type="Embed" ProgID="Visio.Drawing.15" ShapeID="_x0000_i1025" DrawAspect="Content" ObjectID="_1575702264" r:id="rId9"/>
+          <o:OLEObject Type="Embed" ProgID="Visio.Drawing.15" ShapeID="_x0000_i1025" DrawAspect="Content" ObjectID="_1583261789" r:id="rId9"/>
         </w:object>
       </w:r>
     </w:p>
@@ -708,7 +702,7 @@
           <w:szCs w:val="21"/>
         </w:rPr>
       </w:pPr>
-      <w:bookmarkStart w:id="1" w:name="_Ref416294103"/>
+      <w:bookmarkStart w:id="2" w:name="_Ref416294103"/>
       <w:r>
         <w:rPr>
           <w:rFonts w:cs="Times New Roman"/>
@@ -746,7 +740,7 @@
         </w:rPr>
         <w:fldChar w:fldCharType="end"/>
       </w:r>
-      <w:bookmarkEnd w:id="1"/>
+      <w:bookmarkEnd w:id="2"/>
       <w:r>
         <w:rPr>
           <w:rFonts w:cs="Times New Roman"/>
@@ -840,10 +834,10 @@
           <w:rFonts w:cs="Times New Roman"/>
         </w:rPr>
         <w:object w:dxaOrig="27668" w:dyaOrig="16688">
-          <v:shape id="_x0000_i1026" type="#_x0000_t75" style="width:287.5pt;height:173.5pt" o:ole="">
+          <v:shape id="_x0000_i1026" type="#_x0000_t75" style="width:4in;height:173.45pt" o:ole="">
             <v:imagedata r:id="rId10" o:title=""/>
           </v:shape>
-          <o:OLEObject Type="Embed" ProgID="Visio.Drawing.15" ShapeID="_x0000_i1026" DrawAspect="Content" ObjectID="_1575702265" r:id="rId11"/>
+          <o:OLEObject Type="Embed" ProgID="Visio.Drawing.15" ShapeID="_x0000_i1026" DrawAspect="Content" ObjectID="_1583261790" r:id="rId11"/>
         </w:object>
       </w:r>
     </w:p>
@@ -858,7 +852,7 @@
           <w:szCs w:val="21"/>
         </w:rPr>
       </w:pPr>
-      <w:bookmarkStart w:id="2" w:name="_Ref425081401"/>
+      <w:bookmarkStart w:id="3" w:name="_Ref425081401"/>
       <w:r>
         <w:rPr>
           <w:rFonts w:cs="Times New Roman"/>
@@ -897,7 +891,7 @@
         </w:rPr>
         <w:fldChar w:fldCharType="end"/>
       </w:r>
-      <w:bookmarkEnd w:id="2"/>
+      <w:bookmarkEnd w:id="3"/>
       <w:r>
         <w:rPr>
           <w:rFonts w:cs="Times New Roman"/>
@@ -1138,7 +1132,7 @@
           <w:rFonts w:cs="Times New Roman"/>
         </w:rPr>
       </w:pPr>
-      <w:bookmarkStart w:id="3" w:name="_Ref416295112"/>
+      <w:bookmarkStart w:id="4" w:name="_Ref416295112"/>
       <w:r>
         <w:rPr>
           <w:rFonts w:cs="Times New Roman"/>
@@ -1177,7 +1171,7 @@
         </w:rPr>
         <w:fldChar w:fldCharType="end"/>
       </w:r>
-      <w:bookmarkEnd w:id="3"/>
+      <w:bookmarkEnd w:id="4"/>
       <w:r>
         <w:rPr>
           <w:rFonts w:cs="Times New Roman"/>
@@ -1782,19 +1776,32 @@
         <w:pStyle w:val="a8"/>
         <w:keepNext/>
       </w:pPr>
-      <w:bookmarkStart w:id="4" w:name="_Ref429829338"/>
+      <w:bookmarkStart w:id="5" w:name="_Ref429829338"/>
       <w:r>
         <w:t xml:space="preserve">Tab. </w:t>
       </w:r>
-      <w:fldSimple w:instr=" SEQ Tab. \* ARABIC ">
-        <w:r>
-          <w:rPr>
-            <w:noProof/>
-          </w:rPr>
-          <w:t>2</w:t>
-        </w:r>
-      </w:fldSimple>
-      <w:bookmarkEnd w:id="4"/>
+      <w:r>
+        <w:fldChar w:fldCharType="begin"/>
+      </w:r>
+      <w:r>
+        <w:instrText xml:space="preserve"> SEQ Tab. \* ARABIC </w:instrText>
+      </w:r>
+      <w:r>
+        <w:fldChar w:fldCharType="separate"/>
+      </w:r>
+      <w:r>
+        <w:rPr>
+          <w:noProof/>
+        </w:rPr>
+        <w:t>2</w:t>
+      </w:r>
+      <w:r>
+        <w:rPr>
+          <w:noProof/>
+        </w:rPr>
+        <w:fldChar w:fldCharType="end"/>
+      </w:r>
+      <w:bookmarkEnd w:id="5"/>
       <w:r>
         <w:t xml:space="preserve"> </w:t>
       </w:r>
@@ -2034,7 +2041,7 @@
               </w:rPr>
               <w:t>counter</w:t>
             </w:r>
-            <w:bookmarkStart w:id="5" w:name="_Ref428989526"/>
+            <w:bookmarkStart w:id="6" w:name="_Ref428989526"/>
             <w:r>
               <w:rPr>
                 <w:rStyle w:val="ab"/>
@@ -2042,7 +2049,7 @@
               </w:rPr>
               <w:endnoteReference w:id="5"/>
             </w:r>
-            <w:bookmarkEnd w:id="5"/>
+            <w:bookmarkEnd w:id="6"/>
           </w:p>
           <w:p>
             <w:pPr>
@@ -2968,10 +2975,10 @@
           <w:rFonts w:cs="Times New Roman"/>
         </w:rPr>
         <w:object w:dxaOrig="16267" w:dyaOrig="6068">
-          <v:shape id="_x0000_i1027" type="#_x0000_t75" style="width:415pt;height:155.5pt" o:ole="">
+          <v:shape id="_x0000_i1027" type="#_x0000_t75" style="width:415.1pt;height:155.9pt" o:ole="">
             <v:imagedata r:id="rId12" o:title=""/>
           </v:shape>
-          <o:OLEObject Type="Embed" ProgID="Visio.Drawing.15" ShapeID="_x0000_i1027" DrawAspect="Content" ObjectID="_1575702266" r:id="rId13"/>
+          <o:OLEObject Type="Embed" ProgID="Visio.Drawing.15" ShapeID="_x0000_i1027" DrawAspect="Content" ObjectID="_1583261791" r:id="rId13"/>
         </w:object>
       </w:r>
     </w:p>
@@ -3204,10 +3211,10 @@
           <w:rFonts w:cs="Times New Roman"/>
         </w:rPr>
         <w:object w:dxaOrig="19771" w:dyaOrig="12781">
-          <v:shape id="_x0000_i1028" type="#_x0000_t75" style="width:280.5pt;height:181.5pt" o:ole="">
+          <v:shape id="_x0000_i1028" type="#_x0000_t75" style="width:280.5pt;height:181.55pt" o:ole="">
             <v:imagedata r:id="rId14" o:title=""/>
           </v:shape>
-          <o:OLEObject Type="Embed" ProgID="Visio.Drawing.15" ShapeID="_x0000_i1028" DrawAspect="Content" ObjectID="_1575702267" r:id="rId15"/>
+          <o:OLEObject Type="Embed" ProgID="Visio.Drawing.15" ShapeID="_x0000_i1028" DrawAspect="Content" ObjectID="_1583261792" r:id="rId15"/>
         </w:object>
       </w:r>
     </w:p>
@@ -3220,7 +3227,7 @@
           <w:b w:val="0"/>
         </w:rPr>
       </w:pPr>
-      <w:bookmarkStart w:id="6" w:name="_Ref422668302"/>
+      <w:bookmarkStart w:id="7" w:name="_Ref422668302"/>
       <w:r>
         <w:rPr>
           <w:rFonts w:cs="Times New Roman"/>
@@ -3259,7 +3266,7 @@
         </w:rPr>
         <w:fldChar w:fldCharType="end"/>
       </w:r>
-      <w:bookmarkEnd w:id="6"/>
+      <w:bookmarkEnd w:id="7"/>
       <w:r>
         <w:rPr>
           <w:rFonts w:cs="Times New Roman"/>
@@ -3343,7 +3350,7 @@
         </w:rPr>
         <w:t>To evaluate whether the performance of the chip can achieve the target of the experiment, systematic tests must be conducted. To accommodate the test of different versions the ASIC</w:t>
       </w:r>
-      <w:bookmarkStart w:id="7" w:name="_Ref422668605"/>
+      <w:bookmarkStart w:id="8" w:name="_Ref422668605"/>
       <w:r>
         <w:rPr>
           <w:rStyle w:val="ab"/>
@@ -3351,14 +3358,14 @@
         </w:rPr>
         <w:endnoteReference w:id="11"/>
       </w:r>
-      <w:bookmarkEnd w:id="7"/>
+      <w:bookmarkEnd w:id="8"/>
       <w:r>
         <w:rPr>
           <w:rFonts w:eastAsiaTheme="minorEastAsia" w:cs="Times New Roman"/>
         </w:rPr>
         <w:t xml:space="preserve"> designed, a test system is designed.</w:t>
       </w:r>
-      <w:bookmarkStart w:id="8" w:name="_Ref416296867"/>
+      <w:bookmarkStart w:id="9" w:name="_Ref416296867"/>
     </w:p>
     <w:p>
       <w:pPr>
@@ -3370,10 +3377,10 @@
           <w:rFonts w:eastAsiaTheme="minorEastAsia" w:cs="Times New Roman"/>
         </w:rPr>
         <w:object w:dxaOrig="11145" w:dyaOrig="4410">
-          <v:shape id="_x0000_i1035" type="#_x0000_t75" style="width:387.5pt;height:153pt" o:ole="">
+          <v:shape id="_x0000_i1029" type="#_x0000_t75" style="width:387.55pt;height:152.75pt" o:ole="">
             <v:imagedata r:id="rId16" o:title=""/>
           </v:shape>
-          <o:OLEObject Type="Embed" ProgID="Visio.Drawing.15" ShapeID="_x0000_i1035" DrawAspect="Content" ObjectID="_1575702268" r:id="rId17"/>
+          <o:OLEObject Type="Embed" ProgID="Visio.Drawing.15" ShapeID="_x0000_i1029" DrawAspect="Content" ObjectID="_1583261793" r:id="rId17"/>
         </w:object>
       </w:r>
     </w:p>
@@ -3382,19 +3389,32 @@
         <w:pStyle w:val="a8"/>
         <w:jc w:val="center"/>
       </w:pPr>
-      <w:bookmarkStart w:id="9" w:name="_Ref425890306"/>
+      <w:bookmarkStart w:id="10" w:name="_Ref425890306"/>
       <w:r>
         <w:t xml:space="preserve">Fig. </w:t>
       </w:r>
-      <w:fldSimple w:instr=" SEQ Fig. \* ARABIC ">
-        <w:r>
-          <w:rPr>
-            <w:noProof/>
-          </w:rPr>
-          <w:t>5</w:t>
-        </w:r>
-      </w:fldSimple>
-      <w:bookmarkEnd w:id="9"/>
+      <w:r>
+        <w:fldChar w:fldCharType="begin"/>
+      </w:r>
+      <w:r>
+        <w:instrText xml:space="preserve"> SEQ Fig. \* ARABIC </w:instrText>
+      </w:r>
+      <w:r>
+        <w:fldChar w:fldCharType="separate"/>
+      </w:r>
+      <w:r>
+        <w:rPr>
+          <w:noProof/>
+        </w:rPr>
+        <w:t>5</w:t>
+      </w:r>
+      <w:r>
+        <w:rPr>
+          <w:noProof/>
+        </w:rPr>
+        <w:fldChar w:fldCharType="end"/>
+      </w:r>
+      <w:bookmarkEnd w:id="10"/>
       <w:r>
         <w:t xml:space="preserve"> </w:t>
       </w:r>
@@ -3408,7 +3428,7 @@
         <w:t>Block diagram of the test system. Mainly consists of front-end module, digitization module, and the test software.</w:t>
       </w:r>
     </w:p>
-    <w:bookmarkEnd w:id="8"/>
+    <w:bookmarkEnd w:id="9"/>
     <w:p>
       <w:pPr>
         <w:rPr>
@@ -3718,10 +3738,10 @@
           <w:rFonts w:cs="Times New Roman"/>
         </w:rPr>
         <w:object w:dxaOrig="2625" w:dyaOrig="5806">
-          <v:shape id="_x0000_i1029" type="#_x0000_t75" style="width:130.5pt;height:4in" o:ole="">
+          <v:shape id="_x0000_i1030" type="#_x0000_t75" style="width:130.25pt;height:4in" o:ole="">
             <v:imagedata r:id="rId18" o:title=""/>
           </v:shape>
-          <o:OLEObject Type="Embed" ProgID="Visio.Drawing.15" ShapeID="_x0000_i1029" DrawAspect="Content" ObjectID="_1575702269" r:id="rId19"/>
+          <o:OLEObject Type="Embed" ProgID="Visio.Drawing.15" ShapeID="_x0000_i1030" DrawAspect="Content" ObjectID="_1583261794" r:id="rId19"/>
         </w:object>
       </w:r>
     </w:p>
@@ -3736,7 +3756,7 @@
           <w:szCs w:val="21"/>
         </w:rPr>
       </w:pPr>
-      <w:bookmarkStart w:id="10" w:name="_Ref416338549"/>
+      <w:bookmarkStart w:id="11" w:name="_Ref416338549"/>
       <w:r>
         <w:rPr>
           <w:rFonts w:cs="Times New Roman"/>
@@ -3775,7 +3795,7 @@
         </w:rPr>
         <w:fldChar w:fldCharType="end"/>
       </w:r>
-      <w:bookmarkEnd w:id="10"/>
+      <w:bookmarkEnd w:id="11"/>
       <w:r>
         <w:rPr>
           <w:rFonts w:cs="Times New Roman"/>
@@ -4097,7 +4117,7 @@
           <w:b w:val="0"/>
         </w:rPr>
       </w:pPr>
-      <w:bookmarkStart w:id="11" w:name="_Ref416338526"/>
+      <w:bookmarkStart w:id="12" w:name="_Ref416338526"/>
       <w:r>
         <w:rPr>
           <w:rFonts w:cs="Times New Roman"/>
@@ -4136,7 +4156,7 @@
         </w:rPr>
         <w:fldChar w:fldCharType="end"/>
       </w:r>
-      <w:bookmarkEnd w:id="11"/>
+      <w:bookmarkEnd w:id="12"/>
       <w:r>
         <w:rPr>
           <w:rFonts w:cs="Times New Roman"/>
@@ -4314,10 +4334,10 @@
           <w:rFonts w:cs="Times New Roman"/>
         </w:rPr>
         <w:object w:dxaOrig="8086" w:dyaOrig="4830">
-          <v:shape id="_x0000_i1030" type="#_x0000_t75" style="width:347.5pt;height:211.5pt" o:ole="">
+          <v:shape id="_x0000_i1031" type="#_x0000_t75" style="width:347.5pt;height:211.6pt" o:ole="">
             <v:imagedata r:id="rId21" o:title=""/>
           </v:shape>
-          <o:OLEObject Type="Embed" ProgID="Visio.Drawing.15" ShapeID="_x0000_i1030" DrawAspect="Content" ObjectID="_1575702270" r:id="rId22"/>
+          <o:OLEObject Type="Embed" ProgID="Visio.Drawing.15" ShapeID="_x0000_i1031" DrawAspect="Content" ObjectID="_1583261795" r:id="rId22"/>
         </w:object>
       </w:r>
     </w:p>
@@ -4332,7 +4352,7 @@
           <w:szCs w:val="21"/>
         </w:rPr>
       </w:pPr>
-      <w:bookmarkStart w:id="12" w:name="_Ref416338494"/>
+      <w:bookmarkStart w:id="13" w:name="_Ref416338494"/>
       <w:r>
         <w:rPr>
           <w:rFonts w:cs="Times New Roman"/>
@@ -4371,7 +4391,7 @@
         </w:rPr>
         <w:fldChar w:fldCharType="end"/>
       </w:r>
-      <w:bookmarkEnd w:id="12"/>
+      <w:bookmarkEnd w:id="13"/>
       <w:r>
         <w:rPr>
           <w:rFonts w:cs="Times New Roman"/>
@@ -4521,10 +4541,10 @@
           <w:rFonts w:cs="Times New Roman"/>
         </w:rPr>
         <w:object w:dxaOrig="5700" w:dyaOrig="1935">
-          <v:shape id="_x0000_i1031" type="#_x0000_t75" style="width:280.5pt;height:102pt" o:ole="">
+          <v:shape id="_x0000_i1032" type="#_x0000_t75" style="width:280.5pt;height:102.05pt" o:ole="">
             <v:imagedata r:id="rId23" o:title=""/>
           </v:shape>
-          <o:OLEObject Type="Embed" ProgID="Visio.Drawing.15" ShapeID="_x0000_i1031" DrawAspect="Content" ObjectID="_1575702271" r:id="rId24"/>
+          <o:OLEObject Type="Embed" ProgID="Visio.Drawing.15" ShapeID="_x0000_i1032" DrawAspect="Content" ObjectID="_1583261796" r:id="rId24"/>
         </w:object>
       </w:r>
     </w:p>
@@ -4539,7 +4559,7 @@
           <w:szCs w:val="21"/>
         </w:rPr>
       </w:pPr>
-      <w:bookmarkStart w:id="13" w:name="_Ref416338482"/>
+      <w:bookmarkStart w:id="14" w:name="_Ref416338482"/>
       <w:r>
         <w:rPr>
           <w:rFonts w:cs="Times New Roman"/>
@@ -4578,7 +4598,7 @@
         </w:rPr>
         <w:fldChar w:fldCharType="end"/>
       </w:r>
-      <w:bookmarkEnd w:id="13"/>
+      <w:bookmarkEnd w:id="14"/>
       <w:r>
         <w:rPr>
           <w:rFonts w:cs="Times New Roman"/>
@@ -4740,7 +4760,7 @@
           <w:szCs w:val="21"/>
         </w:rPr>
       </w:pPr>
-      <w:bookmarkStart w:id="14" w:name="_Ref416338210"/>
+      <w:bookmarkStart w:id="15" w:name="_Ref416338210"/>
       <w:r>
         <w:rPr>
           <w:rFonts w:cs="Times New Roman"/>
@@ -4779,7 +4799,7 @@
         </w:rPr>
         <w:fldChar w:fldCharType="end"/>
       </w:r>
-      <w:bookmarkEnd w:id="14"/>
+      <w:bookmarkEnd w:id="15"/>
       <w:r>
         <w:rPr>
           <w:rFonts w:cs="Times New Roman"/>
@@ -4899,10 +4919,10 @@
           <w:position w:val="-14"/>
         </w:rPr>
         <w:object w:dxaOrig="2260" w:dyaOrig="420">
-          <v:shape id="_x0000_i1032" type="#_x0000_t75" style="width:114pt;height:20.5pt" o:ole="">
+          <v:shape id="_x0000_i1033" type="#_x0000_t75" style="width:113.95pt;height:20.65pt" o:ole="">
             <v:imagedata r:id="rId26" o:title=""/>
           </v:shape>
-          <o:OLEObject Type="Embed" ProgID="Equation.DSMT4" ShapeID="_x0000_i1032" DrawAspect="Content" ObjectID="_1575702272" r:id="rId27"/>
+          <o:OLEObject Type="Embed" ProgID="Equation.DSMT4" ShapeID="_x0000_i1033" DrawAspect="Content" ObjectID="_1583261797" r:id="rId27"/>
         </w:object>
       </w:r>
       <w:r>
@@ -5059,7 +5079,6 @@
         <w:t xml:space="preserve">is the remainder of </w:t>
       </w:r>
       <w:proofErr w:type="spellStart"/>
-      <w:proofErr w:type="gramStart"/>
       <w:r>
         <w:rPr>
           <w:rFonts w:eastAsia="宋体" w:cs="Times New Roman"/>
@@ -5076,7 +5095,6 @@
         <w:t>o</w:t>
       </w:r>
       <w:proofErr w:type="spellEnd"/>
-      <w:proofErr w:type="gramEnd"/>
       <w:r>
         <w:rPr>
           <w:rFonts w:eastAsia="宋体" w:cs="Times New Roman"/>
@@ -5295,7 +5313,7 @@
           <w:szCs w:val="21"/>
         </w:rPr>
       </w:pPr>
-      <w:bookmarkStart w:id="15" w:name="_Ref416338447"/>
+      <w:bookmarkStart w:id="16" w:name="_Ref416338447"/>
       <w:r>
         <w:rPr>
           <w:rFonts w:cs="Times New Roman"/>
@@ -5334,7 +5352,7 @@
         </w:rPr>
         <w:fldChar w:fldCharType="end"/>
       </w:r>
-      <w:bookmarkEnd w:id="15"/>
+      <w:bookmarkEnd w:id="16"/>
       <w:r>
         <w:rPr>
           <w:rFonts w:cs="Times New Roman"/>
@@ -5558,7 +5576,7 @@
           <w:szCs w:val="21"/>
         </w:rPr>
       </w:pPr>
-      <w:bookmarkStart w:id="16" w:name="_Ref416338432"/>
+      <w:bookmarkStart w:id="17" w:name="_Ref416338432"/>
       <w:r>
         <w:rPr>
           <w:rFonts w:cs="Times New Roman"/>
@@ -5597,7 +5615,7 @@
         </w:rPr>
         <w:fldChar w:fldCharType="end"/>
       </w:r>
-      <w:bookmarkEnd w:id="16"/>
+      <w:bookmarkEnd w:id="17"/>
       <w:r>
         <w:rPr>
           <w:rFonts w:cs="Times New Roman"/>
@@ -5776,15 +5794,7 @@
         <w:rPr>
           <w:rFonts w:eastAsiaTheme="minorEastAsia" w:cs="Times New Roman"/>
         </w:rPr>
-        <w:t>, single-chip integrated USB 2.0 transceiver (CY7C68013A) is used. In this work, the chip was programe</w:t>
-      </w:r>
-      <w:bookmarkStart w:id="17" w:name="_GoBack"/>
-      <w:bookmarkEnd w:id="17"/>
-      <w:r>
-        <w:rPr>
-          <w:rFonts w:eastAsiaTheme="minorEastAsia" w:cs="Times New Roman"/>
-        </w:rPr>
-        <w:t>d as 16-bit data interface, and end-point 2 (EP2) was programed to transfer the command form PC to FPGA, while the EP6 was programmed to transfer the test data from FPGA to PC</w:t>
+        <w:t>, single-chip integrated USB 2.0 transceiver (CY7C68013A) is used. In this work, the chip was programed as 16-bit data interface, and end-point 2 (EP2) was programed to transfer the command form PC to FPGA, while the EP6 was programmed to transfer the test data from FPGA to PC</w:t>
       </w:r>
       <w:r>
         <w:rPr>
@@ -5813,10 +5823,10 @@
           <w:rFonts w:cs="Times New Roman"/>
         </w:rPr>
         <w:object w:dxaOrig="6436" w:dyaOrig="4005">
-          <v:shape id="_x0000_i1033" type="#_x0000_t75" style="width:279.5pt;height:174pt" o:ole="">
+          <v:shape id="_x0000_i1034" type="#_x0000_t75" style="width:279.85pt;height:174.05pt" o:ole="">
             <v:imagedata r:id="rId30" o:title=""/>
           </v:shape>
-          <o:OLEObject Type="Embed" ProgID="Visio.Drawing.15" ShapeID="_x0000_i1033" DrawAspect="Content" ObjectID="_1575702273" r:id="rId31"/>
+          <o:OLEObject Type="Embed" ProgID="Visio.Drawing.15" ShapeID="_x0000_i1034" DrawAspect="Content" ObjectID="_1583261798" r:id="rId31"/>
         </w:object>
       </w:r>
     </w:p>
@@ -5988,10 +5998,10 @@
           <w:rFonts w:cs="Times New Roman"/>
         </w:rPr>
         <w:object w:dxaOrig="4395" w:dyaOrig="3211">
-          <v:shape id="_x0000_i1034" type="#_x0000_t75" style="width:3in;height:159pt" o:ole="">
+          <v:shape id="_x0000_i1035" type="#_x0000_t75" style="width:3in;height:159.05pt" o:ole="">
             <v:imagedata r:id="rId32" o:title=""/>
           </v:shape>
-          <o:OLEObject Type="Embed" ProgID="Visio.Drawing.15" ShapeID="_x0000_i1034" DrawAspect="Content" ObjectID="_1575702274" r:id="rId33"/>
+          <o:OLEObject Type="Embed" ProgID="Visio.Drawing.15" ShapeID="_x0000_i1035" DrawAspect="Content" ObjectID="_1583261799" r:id="rId33"/>
         </w:object>
       </w:r>
     </w:p>
@@ -13065,21 +13075,7 @@
         <w:rPr>
           <w:rFonts w:eastAsiaTheme="minorEastAsia" w:cs="Times New Roman"/>
         </w:rPr>
-        <w:t xml:space="preserve"> Chen M J, Yao Z G, </w:t>
-      </w:r>
-      <w:proofErr w:type="gramStart"/>
-      <w:r>
-        <w:rPr>
-          <w:rFonts w:eastAsiaTheme="minorEastAsia" w:cs="Times New Roman"/>
-        </w:rPr>
-        <w:t>Gao</w:t>
-      </w:r>
-      <w:proofErr w:type="gramEnd"/>
-      <w:r>
-        <w:rPr>
-          <w:rFonts w:eastAsiaTheme="minorEastAsia" w:cs="Times New Roman"/>
-        </w:rPr>
-        <w:t xml:space="preserve"> B, et al. R&amp;D of LHAASO-WCDA. Proceeding of the 32st ICRC, 2011.</w:t>
+        <w:t xml:space="preserve"> Chen M J, Yao Z G, Gao B, et al. R&amp;D of LHAASO-WCDA. Proceeding of the 32st ICRC, 2011.</w:t>
       </w:r>
     </w:p>
   </w:endnote>
@@ -13640,17 +13636,9 @@
         <w:rPr>
           <w:rFonts w:eastAsiaTheme="minorEastAsia" w:cs="Times New Roman"/>
         </w:rPr>
-        <w:t>DAQ</w:t>
-      </w:r>
-      <w:proofErr w:type="gramStart"/>
-      <w:r>
-        <w:rPr>
-          <w:rFonts w:eastAsiaTheme="minorEastAsia" w:cs="Times New Roman"/>
-        </w:rPr>
-        <w:t>,and</w:t>
+        <w:t>DAQ,and</w:t>
       </w:r>
       <w:proofErr w:type="spellEnd"/>
-      <w:proofErr w:type="gramEnd"/>
       <w:r>
         <w:rPr>
           <w:rFonts w:eastAsiaTheme="minorEastAsia" w:cs="Times New Roman"/>
@@ -14318,6 +14306,10 @@
       <w:pPr>
         <w:pStyle w:val="aa"/>
         <w:jc w:val="both"/>
+        <w:rPr>
+          <w:rStyle w:val="a6"/>
+          <w:color w:val="auto"/>
+        </w:rPr>
       </w:pPr>
       <w:r>
         <w:rPr>
@@ -14374,6 +14366,12 @@
         </w:rPr>
         <w:t>.</w:t>
       </w:r>
+    </w:p>
+    <w:p>
+      <w:pPr>
+        <w:pStyle w:val="aa"/>
+        <w:jc w:val="both"/>
+      </w:pPr>
     </w:p>
   </w:endnote>
 </w:endnotes>
@@ -18559,7 +18557,7 @@
 </file>
 
 <file path=customXml/itemProps1.xml><?xml version="1.0" encoding="utf-8"?>
-<ds:datastoreItem xmlns:ds="http://schemas.openxmlformats.org/officeDocument/2006/customXml" ds:itemID="{5CE16C2D-FEE2-4895-A9F4-B62B261382E6}">
+<ds:datastoreItem xmlns:ds="http://schemas.openxmlformats.org/officeDocument/2006/customXml" ds:itemID="{005C8396-BB61-44FC-BC1F-135B1F8DA230}">
   <ds:schemaRefs>
     <ds:schemaRef ds:uri="http://schemas.openxmlformats.org/officeDocument/2006/bibliography"/>
   </ds:schemaRefs>

</xml_diff>